<commit_message>
proposal update and jupyter file
</commit_message>
<xml_diff>
--- a/ProjectProposal.docx
+++ b/ProjectProposal.docx
@@ -135,37 +135,13 @@
         <w:t>c</w:t>
       </w:r>
       <w:r>
-        <w:t xml:space="preserve">rime </w:t>
-      </w:r>
-      <w:r>
-        <w:t xml:space="preserve">data is </w:t>
-      </w:r>
-      <w:r>
-        <w:t>specific to the west midlands</w:t>
+        <w:t>rime data is specific to the west midlands</w:t>
       </w:r>
       <w:r>
         <w:t xml:space="preserve"> region</w:t>
       </w:r>
       <w:r>
-        <w:t xml:space="preserve"> and is </w:t>
-      </w:r>
-      <w:r>
-        <w:t>interrogated and cross examined in python</w:t>
-      </w:r>
-      <w:r>
-        <w:t>,</w:t>
-      </w:r>
-      <w:r>
-        <w:t xml:space="preserve"> making use of various libraries to establish </w:t>
-      </w:r>
-      <w:r>
-        <w:t>corelations</w:t>
-      </w:r>
-      <w:r>
-        <w:t xml:space="preserve"> and draw conclusions.</w:t>
-      </w:r>
-      <w:r>
-        <w:t xml:space="preserve"> The </w:t>
+        <w:t xml:space="preserve"> and is interrogated and cross examined in python, making use of various libraries to establish corelations and draw conclusions. The </w:t>
       </w:r>
       <w:r>
         <w:t xml:space="preserve">main aspects of the </w:t>
@@ -483,15 +459,7 @@
         <w:t xml:space="preserve"> and locally. The general rule is that the higher an areas IMD score and the lower its rank on the scale the more deprived an area is</w:t>
       </w:r>
       <w:r>
-        <w:t xml:space="preserve">. It consists of </w:t>
-      </w:r>
-      <w:proofErr w:type="gramStart"/>
-      <w:r>
-        <w:t>Crime(</w:t>
-      </w:r>
-      <w:proofErr w:type="gramEnd"/>
-      <w:r>
-        <w:t xml:space="preserve">%), Health(%), </w:t>
+        <w:t xml:space="preserve">. It consists of Crime(%), Health(%), </w:t>
       </w:r>
       <w:r>
         <w:rPr>
@@ -504,10 +472,17 @@
           <w:color w:val="000000" w:themeColor="text1"/>
           <w:shd w:val="clear" w:color="auto" w:fill="FFC000"/>
         </w:rPr>
-        <w:t>the rest of IMD’s and % here</w:t>
-      </w:r>
-      <w:r>
-        <w:t xml:space="preserve">      </w:t>
+        <w:t>the rest of IMD’s and % her</w:t>
+      </w:r>
+      <w:r>
+        <w:rPr>
+          <w:color w:val="000000" w:themeColor="text1"/>
+          <w:shd w:val="clear" w:color="auto" w:fill="FFC000"/>
+        </w:rPr>
+        <w:t>e</w:t>
+      </w:r>
+      <w:r>
+        <w:t xml:space="preserve">    </w:t>
       </w:r>
     </w:p>
     <w:p>

</xml_diff>